<commit_message>
Added afew lectures to the repository
</commit_message>
<xml_diff>
--- a/HumanCenteredDesign/EssayAssignment Maria/COM2002_3002_6222_MCVU_2017.docx
+++ b/HumanCenteredDesign/EssayAssignment Maria/COM2002_3002_6222_MCVU_2017.docx
@@ -333,8 +333,6 @@
         </w:rPr>
         <w:t xml:space="preserve"> Mwawasi</w:t>
       </w:r>
-      <w:bookmarkStart w:id="0" w:name="_GoBack"/>
-      <w:bookmarkEnd w:id="0"/>
     </w:p>
     <w:p>
       <w:pPr>
@@ -500,21 +498,31 @@
         <w:rPr>
           <w:rFonts w:ascii="TUOS Blake" w:hAnsi="TUOS Blake"/>
         </w:rPr>
-        <w:t>Tasks: Starting and closing the game, playing the game, saving milestones in the game, buying powerups in the game.</w:t>
-      </w:r>
-    </w:p>
-    <w:p>
-      <w:pPr>
-        <w:pStyle w:val="ListParagraph"/>
-        <w:rPr>
-          <w:rFonts w:ascii="TUOS Blake" w:hAnsi="TUOS Blake"/>
-        </w:rPr>
-      </w:pPr>
-      <w:r>
-        <w:rPr>
-          <w:rFonts w:ascii="TUOS Blake" w:hAnsi="TUOS Blake"/>
-        </w:rPr>
-        <w:t>Test-Group: 100 – 200 test players.</w:t>
+        <w:t>T</w:t>
+      </w:r>
+      <w:r>
+        <w:rPr>
+          <w:rFonts w:ascii="TUOS Blake" w:hAnsi="TUOS Blake"/>
+        </w:rPr>
+        <w:t>he tests would include s</w:t>
+      </w:r>
+      <w:r>
+        <w:rPr>
+          <w:rFonts w:ascii="TUOS Blake" w:hAnsi="TUOS Blake"/>
+        </w:rPr>
+        <w:t xml:space="preserve">tarting and closing the game, playing the game, saving milestones in the game, buying powerups in the </w:t>
+      </w:r>
+      <w:r>
+        <w:rPr>
+          <w:rFonts w:ascii="TUOS Blake" w:hAnsi="TUOS Blake"/>
+        </w:rPr>
+        <w:t>game.</w:t>
+      </w:r>
+      <w:r>
+        <w:rPr>
+          <w:rFonts w:ascii="TUOS Blake" w:hAnsi="TUOS Blake"/>
+        </w:rPr>
+        <w:t xml:space="preserve"> The test would involve about a hundred test players to make sure the game was easy to learn.</w:t>
       </w:r>
     </w:p>
     <w:p>
@@ -532,7 +540,13 @@
         <w:rPr>
           <w:rFonts w:ascii="TUOS Blake" w:hAnsi="TUOS Blake"/>
         </w:rPr>
-        <w:t>Development of a knowledge based system for medical prescription</w:t>
+        <w:t xml:space="preserve">Development of a </w:t>
+      </w:r>
+      <w:r>
+        <w:rPr>
+          <w:rFonts w:ascii="TUOS Blake" w:hAnsi="TUOS Blake"/>
+        </w:rPr>
+        <w:t>phone manufacture system</w:t>
       </w:r>
     </w:p>
     <w:p>
@@ -546,35 +560,25 @@
         <w:rPr>
           <w:rFonts w:ascii="TUOS Blake" w:hAnsi="TUOS Blake"/>
         </w:rPr>
-        <w:t>Tasks: Adding information to the system, deriving information from the system, editing and deleting information from the system.</w:t>
-      </w:r>
-    </w:p>
-    <w:p>
-      <w:pPr>
-        <w:pStyle w:val="ListParagraph"/>
-        <w:rPr>
-          <w:rFonts w:ascii="TUOS Blake" w:hAnsi="TUOS Blake"/>
-        </w:rPr>
-      </w:pPr>
-      <w:r>
-        <w:rPr>
-          <w:rFonts w:ascii="TUOS Blake" w:hAnsi="TUOS Blake"/>
-        </w:rPr>
-        <w:t>Test: checking if the correct prescription is given when certain symptoms are displayed.</w:t>
-      </w:r>
-    </w:p>
-    <w:p>
-      <w:pPr>
-        <w:pStyle w:val="ListParagraph"/>
-        <w:rPr>
-          <w:rFonts w:ascii="TUOS Blake" w:hAnsi="TUOS Blake"/>
-        </w:rPr>
-      </w:pPr>
-      <w:r>
-        <w:rPr>
-          <w:rFonts w:ascii="TUOS Blake" w:hAnsi="TUOS Blake"/>
-        </w:rPr>
-        <w:t>Test-Group: five to ten specialised doctors.</w:t>
+        <w:t>The tests would include</w:t>
+      </w:r>
+      <w:r>
+        <w:rPr>
+          <w:rFonts w:ascii="TUOS Blake" w:hAnsi="TUOS Blake"/>
+        </w:rPr>
+        <w:t xml:space="preserve"> the safety of machinery use</w:t>
+      </w:r>
+      <w:r>
+        <w:rPr>
+          <w:rFonts w:ascii="TUOS Blake" w:hAnsi="TUOS Blake"/>
+        </w:rPr>
+        <w:t>, the quality of the product, the speed of production, the efficiency to current systems. The test</w:t>
+      </w:r>
+      <w:r>
+        <w:rPr>
+          <w:rFonts w:ascii="TUOS Blake" w:hAnsi="TUOS Blake"/>
+        </w:rPr>
+        <w:t xml:space="preserve"> would involve about a hundred phone production experts.</w:t>
       </w:r>
     </w:p>
     <w:p>
@@ -680,7 +684,19 @@
         <w:rPr>
           <w:rFonts w:ascii="TUOS Blake" w:hAnsi="TUOS Blake"/>
         </w:rPr>
-        <w:t>Users may not understand the conditions and consequences of providing their personal information. Make sure to explain the terms and conditions to the user.</w:t>
+        <w:t>The users may not be familiar with where and how their information will be used</w:t>
+      </w:r>
+      <w:r>
+        <w:rPr>
+          <w:rFonts w:ascii="TUOS Blake" w:hAnsi="TUOS Blake"/>
+        </w:rPr>
+        <w:t xml:space="preserve">. </w:t>
+      </w:r>
+      <w:r>
+        <w:rPr>
+          <w:rFonts w:ascii="TUOS Blake" w:hAnsi="TUOS Blake"/>
+        </w:rPr>
+        <w:t>Inform the users of how and where their information will be used.</w:t>
       </w:r>
     </w:p>
     <w:p>
@@ -698,7 +714,7 @@
         <w:rPr>
           <w:rFonts w:ascii="TUOS Blake" w:hAnsi="TUOS Blake"/>
         </w:rPr>
-        <w:t>Laws governing the provision of personal details may be different in different places. Be sure to adhere to the laws governing the provision of personal details.</w:t>
+        <w:t>Institutions have different ethical guidelines for the use of personal information for research purposes. Make sure to get approval from the ethics department before doing your research.</w:t>
       </w:r>
     </w:p>
     <w:p>
@@ -787,14 +803,7 @@
               <w:rPr>
                 <w:rFonts w:ascii="TUOS Blake" w:hAnsi="TUOS Blake"/>
               </w:rPr>
-              <w:t xml:space="preserve">The paper describes two sets of experiments.  The first experiment (protocol 1), involves a range of activities (indoor walking, descending 24 steps, outdoor </w:t>
-            </w:r>
-            <w:r>
-              <w:rPr>
-                <w:rFonts w:ascii="TUOS Blake" w:hAnsi="TUOS Blake"/>
-              </w:rPr>
-              <w:lastRenderedPageBreak/>
-              <w:t>walking</w:t>
+              <w:t>The paper describes two sets of experiments.  The first experiment (protocol 1), involves a range of activities (indoor walking, descending 24 steps, outdoor walking</w:t>
             </w:r>
             <w:r>
               <w:rPr>
@@ -806,7 +815,14 @@
               <w:rPr>
                 <w:rFonts w:ascii="TUOS Blake" w:hAnsi="TUOS Blake"/>
               </w:rPr>
-              <w:t xml:space="preserve">) to investigate the step count detection accuracy, and the second (protocol 2) </w:t>
+              <w:t xml:space="preserve">) to investigate the step count detection accuracy, and the second </w:t>
+            </w:r>
+            <w:r>
+              <w:rPr>
+                <w:rFonts w:ascii="TUOS Blake" w:hAnsi="TUOS Blake"/>
+              </w:rPr>
+              <w:lastRenderedPageBreak/>
+              <w:t xml:space="preserve">(protocol 2) </w:t>
             </w:r>
             <w:r>
               <w:rPr>
@@ -1002,6 +1018,13 @@
         </w:rPr>
         <w:t>The monitors were all worn in the same places</w:t>
       </w:r>
+      <w:r>
+        <w:rPr>
+          <w:rFonts w:ascii="TUOS Blake" w:hAnsi="TUOS Blake"/>
+          <w:highlight w:val="lightGray"/>
+        </w:rPr>
+        <w:t xml:space="preserve"> by every individual to ensure that the readings were the same.</w:t>
+      </w:r>
     </w:p>
     <w:p>
       <w:pPr>
@@ -1022,6 +1045,13 @@
         </w:rPr>
         <w:t>Users were not allowed to make any sharp turns during the tests</w:t>
       </w:r>
+      <w:r>
+        <w:rPr>
+          <w:rFonts w:ascii="TUOS Blake" w:hAnsi="TUOS Blake"/>
+          <w:highlight w:val="lightGray"/>
+        </w:rPr>
+        <w:t xml:space="preserve"> to avoid any mistakes of readings.</w:t>
+      </w:r>
     </w:p>
     <w:p>
       <w:pPr>
@@ -1040,7 +1070,21 @@
           <w:rFonts w:ascii="TUOS Blake" w:hAnsi="TUOS Blake"/>
           <w:highlight w:val="lightGray"/>
         </w:rPr>
-        <w:t>The monitors started the measurements at the same time.</w:t>
+        <w:t>The monitors started the measurements at the same time</w:t>
+      </w:r>
+      <w:r>
+        <w:rPr>
+          <w:rFonts w:ascii="TUOS Blake" w:hAnsi="TUOS Blake"/>
+          <w:highlight w:val="lightGray"/>
+        </w:rPr>
+        <w:t xml:space="preserve"> to make sure that the monitor readings were allowed the same duration</w:t>
+      </w:r>
+      <w:r>
+        <w:rPr>
+          <w:rFonts w:ascii="TUOS Blake" w:hAnsi="TUOS Blake"/>
+          <w:highlight w:val="lightGray"/>
+        </w:rPr>
+        <w:t>.</w:t>
       </w:r>
     </w:p>
     <w:p>
@@ -1062,6 +1106,13 @@
         </w:rPr>
         <w:t>The independent variables were the Gender, age, Weight, Height and BMI</w:t>
       </w:r>
+      <w:r>
+        <w:rPr>
+          <w:rFonts w:ascii="TUOS Blake" w:hAnsi="TUOS Blake"/>
+          <w:highlight w:val="lightGray"/>
+        </w:rPr>
+        <w:t xml:space="preserve"> because these variables cannot change.</w:t>
+      </w:r>
     </w:p>
     <w:p>
       <w:pPr>
@@ -1082,29 +1133,15 @@
         </w:rPr>
         <w:t>The dependent variables were: The duration, accuracy of the step detectors</w:t>
       </w:r>
-    </w:p>
-    <w:p>
-      <w:pPr>
+      <w:r>
         <w:rPr>
           <w:rFonts w:ascii="TUOS Blake" w:hAnsi="TUOS Blake"/>
           <w:highlight w:val="lightGray"/>
         </w:rPr>
-      </w:pPr>
-    </w:p>
-    <w:p>
-      <w:pPr>
-        <w:rPr>
-          <w:rFonts w:ascii="TUOS Blake" w:hAnsi="TUOS Blake"/>
-          <w:highlight w:val="lightGray"/>
-        </w:rPr>
-      </w:pPr>
-      <w:r>
-        <w:rPr>
-          <w:rFonts w:ascii="TUOS Blake" w:hAnsi="TUOS Blake"/>
-          <w:highlight w:val="lightGray"/>
-        </w:rPr>
-        <w:t xml:space="preserve"> This is because the walking speed determines the period the experiment took. On the other hand, the accuracy of the step detector would be dependent on the walking conditions that the experiment was done in.</w:t>
-      </w:r>
+        <w:t xml:space="preserve"> are dependent on the step count as well as the independent variables.</w:t>
+      </w:r>
+      <w:bookmarkStart w:id="0" w:name="_GoBack"/>
+      <w:bookmarkEnd w:id="0"/>
     </w:p>
     <w:p>
       <w:pPr>

</xml_diff>